<commit_message>
Implement Beta AI for part 2 of Assginment
</commit_message>
<xml_diff>
--- a/documentation.docx
+++ b/documentation.docx
@@ -53,186 +53,206 @@
           <w:sz w:val="24"/>
           <w:szCs w:val="24"/>
         </w:rPr>
-        <w:t>March 18, 2018</w:t>
-      </w:r>
-    </w:p>
-    <w:p>
-      <w:pPr>
-        <w:spacing w:after="0" w:line="360" w:lineRule="auto"/>
-        <w:rPr>
-          <w:rFonts w:ascii="Times New Roman" w:hAnsi="Times New Roman" w:cs="Times New Roman"/>
-          <w:sz w:val="24"/>
-          <w:szCs w:val="24"/>
-        </w:rPr>
-      </w:pPr>
-      <w:r>
-        <w:rPr>
-          <w:rFonts w:ascii="Times New Roman" w:hAnsi="Times New Roman" w:cs="Times New Roman"/>
-          <w:sz w:val="24"/>
-          <w:szCs w:val="24"/>
-        </w:rPr>
-        <w:t>Assignment 5, Game Map in Graph</w:t>
-      </w:r>
-    </w:p>
-    <w:p>
-      <w:pPr>
-        <w:spacing w:after="0" w:line="360" w:lineRule="auto"/>
-        <w:rPr>
-          <w:rFonts w:ascii="Times New Roman" w:hAnsi="Times New Roman" w:cs="Times New Roman"/>
-          <w:sz w:val="24"/>
-          <w:szCs w:val="24"/>
-        </w:rPr>
-      </w:pPr>
-    </w:p>
-    <w:p>
-      <w:pPr>
-        <w:spacing w:after="0" w:line="360" w:lineRule="auto"/>
-        <w:rPr>
-          <w:rFonts w:ascii="Times New Roman" w:hAnsi="Times New Roman" w:cs="Times New Roman"/>
-          <w:sz w:val="24"/>
-          <w:szCs w:val="24"/>
-        </w:rPr>
-      </w:pPr>
-      <w:r>
-        <w:rPr>
-          <w:rFonts w:ascii="Times New Roman" w:hAnsi="Times New Roman" w:cs="Times New Roman"/>
-          <w:sz w:val="24"/>
-          <w:szCs w:val="24"/>
-        </w:rPr>
-        <w:t>First,</w:t>
-      </w:r>
-      <w:r>
-        <w:rPr>
-          <w:rFonts w:ascii="Times New Roman" w:hAnsi="Times New Roman" w:cs="Times New Roman"/>
-          <w:sz w:val="24"/>
-          <w:szCs w:val="24"/>
-        </w:rPr>
-        <w:t xml:space="preserve"> I wrote the deck creation and randomization. I semi manually added the cards to an array, because I couldn’t add them procedurally due to having to add a name, not just a number. Then I used the shuffle function from &lt;algorithm&gt;.</w:t>
-      </w:r>
-      <w:r>
-        <w:rPr>
-          <w:rFonts w:ascii="Times New Roman" w:hAnsi="Times New Roman" w:cs="Times New Roman"/>
-          <w:sz w:val="24"/>
-          <w:szCs w:val="24"/>
-        </w:rPr>
-        <w:t xml:space="preserve"> Then I wrote the logic for human player to bet, using the values passed to display the different options for the player. Subsequently, Alpha player was created next, with layers of if statements to satisfy the logic system given to use. The </w:t>
-      </w:r>
-      <w:r>
-        <w:rPr>
-          <w:rFonts w:ascii="Times New Roman" w:hAnsi="Times New Roman" w:cs="Times New Roman"/>
-          <w:sz w:val="24"/>
-          <w:szCs w:val="24"/>
-        </w:rPr>
-        <w:t>scoring</w:t>
-      </w:r>
-      <w:r>
-        <w:rPr>
-          <w:rFonts w:ascii="Times New Roman" w:hAnsi="Times New Roman" w:cs="Times New Roman"/>
-          <w:sz w:val="24"/>
-          <w:szCs w:val="24"/>
-        </w:rPr>
-        <w:t xml:space="preserve"> was written so that a pot size is returned at the end of a betting round. A pot size of 0 meant </w:t>
-      </w:r>
-      <w:r>
-        <w:rPr>
-          <w:rFonts w:ascii="Times New Roman" w:hAnsi="Times New Roman" w:cs="Times New Roman"/>
-          <w:sz w:val="24"/>
-          <w:szCs w:val="24"/>
-        </w:rPr>
-        <w:t>one</w:t>
-      </w:r>
-      <w:r>
-        <w:rPr>
-          <w:rFonts w:ascii="Times New Roman" w:hAnsi="Times New Roman" w:cs="Times New Roman"/>
-          <w:sz w:val="24"/>
-          <w:szCs w:val="24"/>
-        </w:rPr>
-        <w:t xml:space="preserve"> side folded and the pot has already been resolved. Otherwise, the subsequent betting rounds are held after dealing the new cards. At the conclusion of the betting, the hand values are tallied and the pot is given to the correct player.</w:t>
-      </w:r>
-    </w:p>
-    <w:p>
-      <w:pPr>
-        <w:spacing w:after="0" w:line="360" w:lineRule="auto"/>
-        <w:rPr>
-          <w:rFonts w:ascii="Times New Roman" w:hAnsi="Times New Roman" w:cs="Times New Roman"/>
-          <w:color w:val="292929"/>
-          <w:sz w:val="24"/>
-          <w:szCs w:val="24"/>
-          <w:shd w:val="clear" w:color="auto" w:fill="FFFFFF"/>
-        </w:rPr>
-      </w:pPr>
-      <w:r>
-        <w:rPr>
-          <w:rFonts w:ascii="Times New Roman" w:hAnsi="Times New Roman" w:cs="Times New Roman"/>
-          <w:sz w:val="24"/>
-          <w:szCs w:val="24"/>
-        </w:rPr>
-        <w:t xml:space="preserve">I had multiple </w:t>
-      </w:r>
-      <w:r>
-        <w:rPr>
-          <w:rFonts w:ascii="Times New Roman" w:hAnsi="Times New Roman" w:cs="Times New Roman"/>
-          <w:color w:val="292929"/>
-          <w:sz w:val="24"/>
-          <w:szCs w:val="24"/>
-          <w:shd w:val="clear" w:color="auto" w:fill="FFFFFF"/>
-        </w:rPr>
-        <w:t xml:space="preserve">LNK2005 errors, due to incorrect creation of my classes. The errors did not go away after I fixed the issue, though, and I had to scour to find a solution. I found this blog post: </w:t>
-      </w:r>
-      <w:hyperlink r:id="rId5" w:history="1">
-        <w:r>
-          <w:rPr>
-            <w:rStyle w:val="Hyperlink"/>
-            <w:rFonts w:ascii="Times New Roman" w:hAnsi="Times New Roman" w:cs="Times New Roman"/>
-            <w:sz w:val="24"/>
-            <w:szCs w:val="24"/>
-            <w:shd w:val="clear" w:color="auto" w:fill="FFFFFF"/>
-          </w:rPr>
-          <w:t>http://cubicspot.blogspot.com/2007/06/solving-pesky-lnk2005-errors.html</w:t>
-        </w:r>
-      </w:hyperlink>
-      <w:r>
-        <w:rPr>
-          <w:rFonts w:ascii="Times New Roman" w:hAnsi="Times New Roman" w:cs="Times New Roman"/>
-          <w:color w:val="292929"/>
-          <w:sz w:val="24"/>
-          <w:szCs w:val="24"/>
-          <w:shd w:val="clear" w:color="auto" w:fill="FFFFFF"/>
-        </w:rPr>
-        <w:t>, which described how to fix the error. Apparently, I had “A bad build. For some reason or other VS just occasionally barfs.”</w:t>
-      </w:r>
-      <w:r>
-        <w:rPr>
-          <w:rFonts w:ascii="Times New Roman" w:hAnsi="Times New Roman" w:cs="Times New Roman"/>
-          <w:color w:val="292929"/>
-          <w:sz w:val="24"/>
-          <w:szCs w:val="24"/>
-          <w:shd w:val="clear" w:color="auto" w:fill="FFFFFF"/>
-        </w:rPr>
-        <w:t xml:space="preserve"> As the article describes.</w:t>
+        <w:t>M</w:t>
+      </w:r>
+      <w:r>
+        <w:rPr>
+          <w:rFonts w:ascii="Times New Roman" w:hAnsi="Times New Roman" w:cs="Times New Roman"/>
+          <w:sz w:val="24"/>
+          <w:szCs w:val="24"/>
+        </w:rPr>
+        <w:t>ay</w:t>
+      </w:r>
+      <w:r>
+        <w:rPr>
+          <w:rFonts w:ascii="Times New Roman" w:hAnsi="Times New Roman" w:cs="Times New Roman"/>
+          <w:sz w:val="24"/>
+          <w:szCs w:val="24"/>
+        </w:rPr>
+        <w:t xml:space="preserve"> </w:t>
+      </w:r>
+      <w:r>
+        <w:rPr>
+          <w:rFonts w:ascii="Times New Roman" w:hAnsi="Times New Roman" w:cs="Times New Roman"/>
+          <w:sz w:val="24"/>
+          <w:szCs w:val="24"/>
+        </w:rPr>
+        <w:t>2</w:t>
+      </w:r>
+      <w:r>
+        <w:rPr>
+          <w:rFonts w:ascii="Times New Roman" w:hAnsi="Times New Roman" w:cs="Times New Roman"/>
+          <w:sz w:val="24"/>
+          <w:szCs w:val="24"/>
+        </w:rPr>
+        <w:t>, 2018</w:t>
+      </w:r>
+    </w:p>
+    <w:p>
+      <w:pPr>
+        <w:spacing w:after="0" w:line="360" w:lineRule="auto"/>
+        <w:rPr>
+          <w:rFonts w:ascii="Times New Roman" w:hAnsi="Times New Roman" w:cs="Times New Roman"/>
+          <w:sz w:val="24"/>
+          <w:szCs w:val="24"/>
+        </w:rPr>
+      </w:pPr>
+      <w:r>
+        <w:rPr>
+          <w:rFonts w:ascii="Times New Roman" w:hAnsi="Times New Roman" w:cs="Times New Roman"/>
+          <w:sz w:val="24"/>
+          <w:szCs w:val="24"/>
+        </w:rPr>
+        <w:t>Project 2, part 2, b</w:t>
       </w:r>
       <w:bookmarkStart w:id="0" w:name="_GoBack"/>
       <w:bookmarkEnd w:id="0"/>
       <w:r>
         <w:rPr>
           <w:rFonts w:ascii="Times New Roman" w:hAnsi="Times New Roman" w:cs="Times New Roman"/>
-          <w:color w:val="292929"/>
-          <w:sz w:val="24"/>
-          <w:szCs w:val="24"/>
-          <w:shd w:val="clear" w:color="auto" w:fill="FFFFFF"/>
-        </w:rPr>
-        <w:t xml:space="preserve"> I assume this was due to VS not getting rid of the error in memory.</w:t>
-      </w:r>
-    </w:p>
-    <w:p>
-      <w:pPr>
-        <w:spacing w:after="0" w:line="360" w:lineRule="auto"/>
-        <w:rPr>
-          <w:rFonts w:ascii="Times New Roman" w:hAnsi="Times New Roman" w:cs="Times New Roman"/>
-          <w:sz w:val="24"/>
-          <w:szCs w:val="24"/>
-        </w:rPr>
-      </w:pPr>
+          <w:sz w:val="24"/>
+          <w:szCs w:val="24"/>
+        </w:rPr>
+        <w:t>eta AI implementation</w:t>
+      </w:r>
+    </w:p>
+    <w:p>
+      <w:pPr>
+        <w:spacing w:after="0" w:line="360" w:lineRule="auto"/>
+        <w:rPr>
+          <w:rFonts w:ascii="Times New Roman" w:hAnsi="Times New Roman" w:cs="Times New Roman"/>
+          <w:sz w:val="24"/>
+          <w:szCs w:val="24"/>
+        </w:rPr>
+      </w:pPr>
+    </w:p>
+    <w:p>
+      <w:pPr>
+        <w:spacing w:after="0" w:line="360" w:lineRule="auto"/>
+        <w:ind w:firstLine="360"/>
+        <w:rPr>
+          <w:rFonts w:ascii="Times New Roman" w:hAnsi="Times New Roman" w:cs="Times New Roman"/>
+          <w:sz w:val="24"/>
+          <w:szCs w:val="24"/>
+        </w:rPr>
+      </w:pPr>
+      <w:r>
+        <w:rPr>
+          <w:rFonts w:ascii="Times New Roman" w:hAnsi="Times New Roman" w:cs="Times New Roman"/>
+          <w:sz w:val="24"/>
+          <w:szCs w:val="24"/>
+        </w:rPr>
+        <w:t xml:space="preserve">I first made a copy of the logic for the alpha AI, to use as a baseline. </w:t>
+      </w:r>
+      <w:r>
+        <w:rPr>
+          <w:rFonts w:ascii="Times New Roman" w:hAnsi="Times New Roman" w:cs="Times New Roman"/>
+          <w:sz w:val="24"/>
+          <w:szCs w:val="24"/>
+        </w:rPr>
+        <w:t xml:space="preserve">I then </w:t>
+      </w:r>
+      <w:r>
+        <w:rPr>
+          <w:rFonts w:ascii="Times New Roman" w:hAnsi="Times New Roman" w:cs="Times New Roman"/>
+          <w:sz w:val="24"/>
+          <w:szCs w:val="24"/>
+        </w:rPr>
+        <w:t xml:space="preserve">set the delta value for the beta AI to use the muddle function mentioned in class. </w:t>
+      </w:r>
+      <w:r>
+        <w:rPr>
+          <w:rFonts w:ascii="Times New Roman" w:hAnsi="Times New Roman" w:cs="Times New Roman"/>
+          <w:sz w:val="24"/>
+          <w:szCs w:val="24"/>
+        </w:rPr>
+        <w:t xml:space="preserve">This did not work, so I made the AI have a chance to bluff and bet the max amount when otherwise it wouldn’t. this was set to happen 20% of the time. This tricks the opponent into assuming the AI has a better hand than they might actually </w:t>
+      </w:r>
+      <w:proofErr w:type="gramStart"/>
+      <w:r>
+        <w:rPr>
+          <w:rFonts w:ascii="Times New Roman" w:hAnsi="Times New Roman" w:cs="Times New Roman"/>
+          <w:sz w:val="24"/>
+          <w:szCs w:val="24"/>
+        </w:rPr>
+        <w:t>have, and</w:t>
+      </w:r>
+      <w:proofErr w:type="gramEnd"/>
+      <w:r>
+        <w:rPr>
+          <w:rFonts w:ascii="Times New Roman" w:hAnsi="Times New Roman" w:cs="Times New Roman"/>
+          <w:sz w:val="24"/>
+          <w:szCs w:val="24"/>
+        </w:rPr>
+        <w:t xml:space="preserve"> play incorrectly as a result.</w:t>
+      </w:r>
+    </w:p>
+    <w:p>
+      <w:pPr>
+        <w:spacing w:after="0" w:line="360" w:lineRule="auto"/>
+        <w:rPr>
+          <w:rFonts w:ascii="Times New Roman" w:hAnsi="Times New Roman" w:cs="Times New Roman"/>
+          <w:sz w:val="24"/>
+          <w:szCs w:val="24"/>
+        </w:rPr>
+      </w:pPr>
+      <w:r>
+        <w:rPr>
+          <w:rFonts w:ascii="Times New Roman" w:hAnsi="Times New Roman" w:cs="Times New Roman"/>
+          <w:sz w:val="24"/>
+          <w:szCs w:val="24"/>
+        </w:rPr>
+        <w:tab/>
+        <w:t xml:space="preserve">I was originally not certain what I wanted to do to improve the AI, and implemented the muddle function, </w:t>
+      </w:r>
+      <w:r>
+        <w:rPr>
+          <w:rFonts w:ascii="Times New Roman" w:hAnsi="Times New Roman" w:cs="Times New Roman"/>
+          <w:sz w:val="24"/>
+          <w:szCs w:val="24"/>
+        </w:rPr>
+        <w:t>which had mixed results</w:t>
+      </w:r>
+      <w:r>
+        <w:rPr>
+          <w:rFonts w:ascii="Times New Roman" w:hAnsi="Times New Roman" w:cs="Times New Roman"/>
+          <w:sz w:val="24"/>
+          <w:szCs w:val="24"/>
+        </w:rPr>
+        <w:t xml:space="preserve">, </w:t>
+      </w:r>
+      <w:r>
+        <w:rPr>
+          <w:rFonts w:ascii="Times New Roman" w:hAnsi="Times New Roman" w:cs="Times New Roman"/>
+          <w:sz w:val="24"/>
+          <w:szCs w:val="24"/>
+        </w:rPr>
+        <w:t xml:space="preserve">and generally made the AI worse. Then </w:t>
+      </w:r>
+      <w:r>
+        <w:rPr>
+          <w:rFonts w:ascii="Times New Roman" w:hAnsi="Times New Roman" w:cs="Times New Roman"/>
+          <w:sz w:val="24"/>
+          <w:szCs w:val="24"/>
+        </w:rPr>
+        <w:t>I</w:t>
+      </w:r>
+      <w:r>
+        <w:rPr>
+          <w:rFonts w:ascii="Times New Roman" w:hAnsi="Times New Roman" w:cs="Times New Roman"/>
+          <w:sz w:val="24"/>
+          <w:szCs w:val="24"/>
+        </w:rPr>
+        <w:t xml:space="preserve"> implemented </w:t>
+      </w:r>
+      <w:r>
+        <w:rPr>
+          <w:rFonts w:ascii="Times New Roman" w:hAnsi="Times New Roman" w:cs="Times New Roman"/>
+          <w:sz w:val="24"/>
+          <w:szCs w:val="24"/>
+        </w:rPr>
+        <w:t>bluffing. This worked much better.</w:t>
+      </w:r>
     </w:p>
     <w:p>
       <w:pPr>
@@ -261,29 +281,6 @@
       <w:pPr>
         <w:pStyle w:val="ListParagraph"/>
         <w:numPr>
-          <w:ilvl w:val="1"/>
-          <w:numId w:val="2"/>
-        </w:numPr>
-        <w:spacing w:after="0" w:line="360" w:lineRule="auto"/>
-        <w:rPr>
-          <w:rFonts w:ascii="Times New Roman" w:hAnsi="Times New Roman" w:cs="Times New Roman"/>
-          <w:sz w:val="24"/>
-          <w:szCs w:val="24"/>
-        </w:rPr>
-      </w:pPr>
-      <w:r>
-        <w:rPr>
-          <w:rFonts w:ascii="Times New Roman" w:hAnsi="Times New Roman" w:cs="Times New Roman"/>
-          <w:sz w:val="24"/>
-          <w:szCs w:val="24"/>
-        </w:rPr>
-        <w:t>Test that game progresses &amp; cards are drawn/new hands are started</w:t>
-      </w:r>
-    </w:p>
-    <w:p>
-      <w:pPr>
-        <w:pStyle w:val="ListParagraph"/>
-        <w:numPr>
           <w:ilvl w:val="2"/>
           <w:numId w:val="2"/>
         </w:numPr>
@@ -300,14 +297,54 @@
           <w:sz w:val="24"/>
           <w:szCs w:val="24"/>
         </w:rPr>
-        <w:t>Succeeds</w:t>
+        <w:t xml:space="preserve">If an alpha player faces a beta player, 100 matches are run consecutively, and the final score is checked to see which </w:t>
+      </w:r>
+      <w:r>
+        <w:rPr>
+          <w:rFonts w:ascii="Times New Roman" w:hAnsi="Times New Roman" w:cs="Times New Roman"/>
+          <w:sz w:val="24"/>
+          <w:szCs w:val="24"/>
+        </w:rPr>
+        <w:t>performed</w:t>
+      </w:r>
+      <w:r>
+        <w:rPr>
+          <w:rFonts w:ascii="Times New Roman" w:hAnsi="Times New Roman" w:cs="Times New Roman"/>
+          <w:sz w:val="24"/>
+          <w:szCs w:val="24"/>
+        </w:rPr>
+        <w:t xml:space="preserve"> better in that timeframe.</w:t>
+      </w:r>
+      <w:r>
+        <w:rPr>
+          <w:rFonts w:ascii="Times New Roman" w:hAnsi="Times New Roman" w:cs="Times New Roman"/>
+          <w:sz w:val="24"/>
+          <w:szCs w:val="24"/>
+        </w:rPr>
+        <w:t xml:space="preserve"> This is repeated a number of times and the number of times the beta wins </w:t>
+      </w:r>
+      <w:r>
+        <w:rPr>
+          <w:rFonts w:ascii="Times New Roman" w:hAnsi="Times New Roman" w:cs="Times New Roman"/>
+          <w:sz w:val="24"/>
+          <w:szCs w:val="24"/>
+        </w:rPr>
+        <w:t>are</w:t>
+      </w:r>
+      <w:r>
+        <w:rPr>
+          <w:rFonts w:ascii="Times New Roman" w:hAnsi="Times New Roman" w:cs="Times New Roman"/>
+          <w:sz w:val="24"/>
+          <w:szCs w:val="24"/>
+        </w:rPr>
+        <w:t xml:space="preserve"> tallied.</w:t>
       </w:r>
     </w:p>
     <w:p>
       <w:pPr>
         <w:pStyle w:val="ListParagraph"/>
         <w:numPr>
-          <w:ilvl w:val="1"/>
+          <w:ilvl w:val="4"/>
           <w:numId w:val="2"/>
         </w:numPr>
         <w:spacing w:after="0" w:line="360" w:lineRule="auto"/>
@@ -323,40 +360,205 @@
           <w:sz w:val="24"/>
           <w:szCs w:val="24"/>
         </w:rPr>
-        <w:t xml:space="preserve">Test that game quits with -1 </w:t>
-      </w:r>
-      <w:proofErr w:type="gramStart"/>
-      <w:r>
-        <w:rPr>
-          <w:rFonts w:ascii="Times New Roman" w:hAnsi="Times New Roman" w:cs="Times New Roman"/>
-          <w:sz w:val="24"/>
-          <w:szCs w:val="24"/>
-        </w:rPr>
-        <w:t>input</w:t>
-      </w:r>
-      <w:proofErr w:type="gramEnd"/>
-    </w:p>
-    <w:p>
-      <w:pPr>
-        <w:pStyle w:val="ListParagraph"/>
-        <w:numPr>
-          <w:ilvl w:val="2"/>
-          <w:numId w:val="2"/>
-        </w:numPr>
-        <w:spacing w:after="0" w:line="360" w:lineRule="auto"/>
-        <w:rPr>
-          <w:rFonts w:ascii="Times New Roman" w:hAnsi="Times New Roman" w:cs="Times New Roman"/>
-          <w:sz w:val="24"/>
-          <w:szCs w:val="24"/>
-        </w:rPr>
-      </w:pPr>
-      <w:r>
-        <w:rPr>
-          <w:rFonts w:ascii="Times New Roman" w:hAnsi="Times New Roman" w:cs="Times New Roman"/>
-          <w:sz w:val="24"/>
-          <w:szCs w:val="24"/>
-        </w:rPr>
-        <w:t>Succeeds</w:t>
+        <w:t>Sample of some game results &amp; final tally</w:t>
+      </w:r>
+    </w:p>
+    <w:p>
+      <w:pPr>
+        <w:spacing w:after="0" w:line="360" w:lineRule="auto"/>
+        <w:rPr>
+          <w:rFonts w:ascii="Times New Roman" w:hAnsi="Times New Roman" w:cs="Times New Roman"/>
+          <w:sz w:val="24"/>
+          <w:szCs w:val="24"/>
+        </w:rPr>
+      </w:pPr>
+      <w:r>
+        <w:rPr>
+          <w:rFonts w:ascii="Times New Roman" w:hAnsi="Times New Roman" w:cs="Times New Roman"/>
+          <w:sz w:val="24"/>
+          <w:szCs w:val="24"/>
+        </w:rPr>
+        <w:t>Game Finished. Alpha Player had: 758 chips and Beta player had 1242 chips.</w:t>
+      </w:r>
+    </w:p>
+    <w:p>
+      <w:pPr>
+        <w:spacing w:after="0" w:line="360" w:lineRule="auto"/>
+        <w:rPr>
+          <w:rFonts w:ascii="Times New Roman" w:hAnsi="Times New Roman" w:cs="Times New Roman"/>
+          <w:sz w:val="24"/>
+          <w:szCs w:val="24"/>
+        </w:rPr>
+      </w:pPr>
+      <w:r>
+        <w:rPr>
+          <w:rFonts w:ascii="Times New Roman" w:hAnsi="Times New Roman" w:cs="Times New Roman"/>
+          <w:sz w:val="24"/>
+          <w:szCs w:val="24"/>
+        </w:rPr>
+        <w:t>Game Finished. Alpha Player had: 1002 chips and Beta player had 998 chips.</w:t>
+      </w:r>
+    </w:p>
+    <w:p>
+      <w:pPr>
+        <w:spacing w:after="0" w:line="360" w:lineRule="auto"/>
+        <w:rPr>
+          <w:rFonts w:ascii="Times New Roman" w:hAnsi="Times New Roman" w:cs="Times New Roman"/>
+          <w:sz w:val="24"/>
+          <w:szCs w:val="24"/>
+        </w:rPr>
+      </w:pPr>
+      <w:r>
+        <w:rPr>
+          <w:rFonts w:ascii="Times New Roman" w:hAnsi="Times New Roman" w:cs="Times New Roman"/>
+          <w:sz w:val="24"/>
+          <w:szCs w:val="24"/>
+        </w:rPr>
+        <w:t>Game Finished. Alpha Player had: 972 chips and Beta player had 1028 chips.</w:t>
+      </w:r>
+    </w:p>
+    <w:p>
+      <w:pPr>
+        <w:spacing w:after="0" w:line="360" w:lineRule="auto"/>
+        <w:rPr>
+          <w:rFonts w:ascii="Times New Roman" w:hAnsi="Times New Roman" w:cs="Times New Roman"/>
+          <w:sz w:val="24"/>
+          <w:szCs w:val="24"/>
+        </w:rPr>
+      </w:pPr>
+      <w:r>
+        <w:rPr>
+          <w:rFonts w:ascii="Times New Roman" w:hAnsi="Times New Roman" w:cs="Times New Roman"/>
+          <w:sz w:val="24"/>
+          <w:szCs w:val="24"/>
+        </w:rPr>
+        <w:t>Game Finished. Alpha Player had: 699 chips and Beta player had 1301 chips.</w:t>
+      </w:r>
+    </w:p>
+    <w:p>
+      <w:pPr>
+        <w:spacing w:after="0" w:line="360" w:lineRule="auto"/>
+        <w:rPr>
+          <w:rFonts w:ascii="Times New Roman" w:hAnsi="Times New Roman" w:cs="Times New Roman"/>
+          <w:sz w:val="24"/>
+          <w:szCs w:val="24"/>
+        </w:rPr>
+      </w:pPr>
+      <w:r>
+        <w:rPr>
+          <w:rFonts w:ascii="Times New Roman" w:hAnsi="Times New Roman" w:cs="Times New Roman"/>
+          <w:sz w:val="24"/>
+          <w:szCs w:val="24"/>
+        </w:rPr>
+        <w:t>Game Finished. Alpha Player had: 520 chips and Beta player had 1480 chips.</w:t>
+      </w:r>
+    </w:p>
+    <w:p>
+      <w:pPr>
+        <w:spacing w:after="0" w:line="360" w:lineRule="auto"/>
+        <w:rPr>
+          <w:rFonts w:ascii="Times New Roman" w:hAnsi="Times New Roman" w:cs="Times New Roman"/>
+          <w:sz w:val="24"/>
+          <w:szCs w:val="24"/>
+        </w:rPr>
+      </w:pPr>
+      <w:r>
+        <w:rPr>
+          <w:rFonts w:ascii="Times New Roman" w:hAnsi="Times New Roman" w:cs="Times New Roman"/>
+          <w:sz w:val="24"/>
+          <w:szCs w:val="24"/>
+        </w:rPr>
+        <w:t>Game Finished. Alpha Player had: 932 chips and Beta player had 1068 chips.</w:t>
+      </w:r>
+    </w:p>
+    <w:p>
+      <w:pPr>
+        <w:spacing w:after="0" w:line="360" w:lineRule="auto"/>
+        <w:rPr>
+          <w:rFonts w:ascii="Times New Roman" w:hAnsi="Times New Roman" w:cs="Times New Roman"/>
+          <w:sz w:val="24"/>
+          <w:szCs w:val="24"/>
+        </w:rPr>
+      </w:pPr>
+      <w:r>
+        <w:rPr>
+          <w:rFonts w:ascii="Times New Roman" w:hAnsi="Times New Roman" w:cs="Times New Roman"/>
+          <w:sz w:val="24"/>
+          <w:szCs w:val="24"/>
+        </w:rPr>
+        <w:t>Game Finished. Alpha Player had: 550 chips and Beta player had 1450 chips.</w:t>
+      </w:r>
+    </w:p>
+    <w:p>
+      <w:pPr>
+        <w:spacing w:after="0" w:line="360" w:lineRule="auto"/>
+        <w:rPr>
+          <w:rFonts w:ascii="Times New Roman" w:hAnsi="Times New Roman" w:cs="Times New Roman"/>
+          <w:sz w:val="24"/>
+          <w:szCs w:val="24"/>
+        </w:rPr>
+      </w:pPr>
+      <w:r>
+        <w:rPr>
+          <w:rFonts w:ascii="Times New Roman" w:hAnsi="Times New Roman" w:cs="Times New Roman"/>
+          <w:sz w:val="24"/>
+          <w:szCs w:val="24"/>
+        </w:rPr>
+        <w:t>Game Finished. Alpha Player had: 542 chips and Beta player had 1458 chips.</w:t>
+      </w:r>
+    </w:p>
+    <w:p>
+      <w:pPr>
+        <w:spacing w:after="0" w:line="360" w:lineRule="auto"/>
+        <w:rPr>
+          <w:rFonts w:ascii="Times New Roman" w:hAnsi="Times New Roman" w:cs="Times New Roman"/>
+          <w:sz w:val="24"/>
+          <w:szCs w:val="24"/>
+        </w:rPr>
+      </w:pPr>
+      <w:r>
+        <w:rPr>
+          <w:rFonts w:ascii="Times New Roman" w:hAnsi="Times New Roman" w:cs="Times New Roman"/>
+          <w:sz w:val="24"/>
+          <w:szCs w:val="24"/>
+        </w:rPr>
+        <w:t>Game Finished. Alpha Player had: 432 chips and Beta player had 1568 chips.</w:t>
+      </w:r>
+    </w:p>
+    <w:p>
+      <w:pPr>
+        <w:spacing w:after="0" w:line="360" w:lineRule="auto"/>
+        <w:rPr>
+          <w:rFonts w:ascii="Times New Roman" w:hAnsi="Times New Roman" w:cs="Times New Roman"/>
+          <w:sz w:val="24"/>
+          <w:szCs w:val="24"/>
+        </w:rPr>
+      </w:pPr>
+      <w:r>
+        <w:rPr>
+          <w:rFonts w:ascii="Times New Roman" w:hAnsi="Times New Roman" w:cs="Times New Roman"/>
+          <w:sz w:val="24"/>
+          <w:szCs w:val="24"/>
+        </w:rPr>
+        <w:t>Game Finished. Alpha Player had: 579 chips and Beta player had 1421 chips.</w:t>
+      </w:r>
+    </w:p>
+    <w:p>
+      <w:pPr>
+        <w:spacing w:after="0" w:line="360" w:lineRule="auto"/>
+        <w:rPr>
+          <w:rFonts w:ascii="Times New Roman" w:hAnsi="Times New Roman" w:cs="Times New Roman"/>
+          <w:sz w:val="24"/>
+          <w:szCs w:val="24"/>
+        </w:rPr>
+      </w:pPr>
+      <w:r>
+        <w:rPr>
+          <w:rFonts w:ascii="Times New Roman" w:hAnsi="Times New Roman" w:cs="Times New Roman"/>
+          <w:sz w:val="24"/>
+          <w:szCs w:val="24"/>
+        </w:rPr>
+        <w:t>The Beta AI won 95 games out of 100</w:t>
       </w:r>
     </w:p>
     <w:sectPr>
@@ -524,7 +726,7 @@
         <w:rFonts w:ascii="Wingdings" w:hAnsi="Wingdings" w:hint="default"/>
       </w:rPr>
     </w:lvl>
-    <w:lvl w:ilvl="3" w:tplc="04090001" w:tentative="1">
+    <w:lvl w:ilvl="3" w:tplc="04090001">
       <w:start w:val="1"/>
       <w:numFmt w:val="bullet"/>
       <w:lvlText w:val=""/>
@@ -536,7 +738,7 @@
         <w:rFonts w:ascii="Symbol" w:hAnsi="Symbol" w:hint="default"/>
       </w:rPr>
     </w:lvl>
-    <w:lvl w:ilvl="4" w:tplc="04090003" w:tentative="1">
+    <w:lvl w:ilvl="4" w:tplc="04090003">
       <w:start w:val="1"/>
       <w:numFmt w:val="bullet"/>
       <w:lvlText w:val="o"/>
@@ -548,7 +750,7 @@
         <w:rFonts w:ascii="Courier New" w:hAnsi="Courier New" w:cs="Courier New" w:hint="default"/>
       </w:rPr>
     </w:lvl>
-    <w:lvl w:ilvl="5" w:tplc="04090005" w:tentative="1">
+    <w:lvl w:ilvl="5" w:tplc="04090005">
       <w:start w:val="1"/>
       <w:numFmt w:val="bullet"/>
       <w:lvlText w:val=""/>

</xml_diff>